<commit_message>
initial commit final project
</commit_message>
<xml_diff>
--- a/fredcast_paper.docx
+++ b/fredcast_paper.docx
@@ -7,7 +7,19 @@
         <w:pStyle w:val="Title"/>
       </w:pPr>
       <w:r>
-        <w:t xml:space="preserve">Fredcast_paper</w:t>
+        <w:t xml:space="preserve">Final</w:t>
+      </w:r>
+      <w:r>
+        <w:t xml:space="preserve"> </w:t>
+      </w:r>
+      <w:r>
+        <w:t xml:space="preserve">Project</w:t>
+      </w:r>
+      <w:r>
+        <w:t xml:space="preserve"> </w:t>
+      </w:r>
+      <w:r>
+        <w:t xml:space="preserve">Paper</w:t>
       </w:r>
     </w:p>
     <w:p>
@@ -47,7 +59,75 @@
         <w:pStyle w:val="BodyText"/>
       </w:pPr>
       <w:r>
-        <w:t xml:space="preserve">While there is an extensive literature on time series models, this paper will narrow its focus to some exponential smoothing methods and their performance forecasting a particular time series.</w:t>
+        <w:t xml:space="preserve">While there is an extensive literature on time series models, this paper will narrow its focus to some</w:t>
+      </w:r>
+      <w:r>
+        <w:t xml:space="preserve"> </w:t>
+      </w:r>
+      <w:r>
+        <w:rPr>
+          <w:b/>
+        </w:rPr>
+        <w:t xml:space="preserve">exponential smoothing</w:t>
+      </w:r>
+      <w:r>
+        <w:t xml:space="preserve"> </w:t>
+      </w:r>
+      <w:r>
+        <w:t xml:space="preserve">methods and their performance forecasting the US unemployment rate.</w:t>
+      </w:r>
+    </w:p>
+    <w:p>
+      <w:pPr>
+        <w:pStyle w:val="BodyText"/>
+      </w:pPr>
+      <w:r>
+        <w:t xml:space="preserve">Models will be compared for 2 types of forecasting scenarios:</w:t>
+      </w:r>
+      <w:r>
+        <w:t xml:space="preserve"> </w:t>
+      </w:r>
+      <w:r>
+        <w:rPr>
+          <w:b/>
+        </w:rPr>
+        <w:t xml:space="preserve">1)</w:t>
+      </w:r>
+      <w:r>
+        <w:t xml:space="preserve"> </w:t>
+      </w:r>
+      <w:r>
+        <w:t xml:space="preserve">medium term (up to 6 months ahead) and</w:t>
+      </w:r>
+      <w:r>
+        <w:t xml:space="preserve"> </w:t>
+      </w:r>
+      <w:r>
+        <w:rPr>
+          <w:b/>
+        </w:rPr>
+        <w:t xml:space="preserve">2)</w:t>
+      </w:r>
+      <w:r>
+        <w:t xml:space="preserve"> </w:t>
+      </w:r>
+      <w:r>
+        <w:t xml:space="preserve">short term (1 month ahead). The latter is how the</w:t>
+      </w:r>
+      <w:r>
+        <w:t xml:space="preserve"> </w:t>
+      </w:r>
+      <w:r>
+        <w:rPr>
+          <w:b/>
+        </w:rPr>
+        <w:t xml:space="preserve">fredcast</w:t>
+      </w:r>
+      <w:r>
+        <w:t xml:space="preserve"> </w:t>
+      </w:r>
+      <w:r>
+        <w:t xml:space="preserve">forecasting competition works.</w:t>
       </w:r>
     </w:p>
     <w:p>
@@ -174,7 +254,7 @@
         <w:pStyle w:val="FirstParagraph"/>
       </w:pPr>
       <w:r>
-        <w:t xml:space="preserve">This paper will focus only on the</w:t>
+        <w:t xml:space="preserve">While the techniques to be discussed can be applied to all 4 series, this paper will focus only on the</w:t>
       </w:r>
       <w:r>
         <w:t xml:space="preserve"> </w:t>
@@ -186,7 +266,10 @@
         <w:t xml:space="preserve">unemployment rate</w:t>
       </w:r>
       <w:r>
-        <w:t xml:space="preserve">.</w:t>
+        <w:t xml:space="preserve"> </w:t>
+      </w:r>
+      <w:r>
+        <w:t xml:space="preserve">for brevity.</w:t>
       </w:r>
     </w:p>
     <w:p>
@@ -197,83 +280,6 @@
       <w:bookmarkEnd w:id="29"/>
       <w:r>
         <w:t xml:space="preserve">Packages</w:t>
-      </w:r>
-    </w:p>
-    <w:p>
-      <w:pPr>
-        <w:pStyle w:val="SourceCode"/>
-      </w:pPr>
-      <w:r>
-        <w:rPr>
-          <w:rStyle w:val="KeywordTok"/>
-        </w:rPr>
-        <w:t xml:space="preserve">library</w:t>
-      </w:r>
-      <w:r>
-        <w:rPr>
-          <w:rStyle w:val="NormalTok"/>
-        </w:rPr>
-        <w:t xml:space="preserve">(forecast)</w:t>
-      </w:r>
-      <w:r>
-        <w:br w:type="textWrapping"/>
-      </w:r>
-      <w:r>
-        <w:rPr>
-          <w:rStyle w:val="KeywordTok"/>
-        </w:rPr>
-        <w:t xml:space="preserve">library</w:t>
-      </w:r>
-      <w:r>
-        <w:rPr>
-          <w:rStyle w:val="NormalTok"/>
-        </w:rPr>
-        <w:t xml:space="preserve">(fredr)</w:t>
-      </w:r>
-      <w:r>
-        <w:br w:type="textWrapping"/>
-      </w:r>
-      <w:r>
-        <w:rPr>
-          <w:rStyle w:val="KeywordTok"/>
-        </w:rPr>
-        <w:t xml:space="preserve">library</w:t>
-      </w:r>
-      <w:r>
-        <w:rPr>
-          <w:rStyle w:val="NormalTok"/>
-        </w:rPr>
-        <w:t xml:space="preserve">(zoo)</w:t>
-      </w:r>
-      <w:r>
-        <w:br w:type="textWrapping"/>
-      </w:r>
-      <w:r>
-        <w:rPr>
-          <w:rStyle w:val="KeywordTok"/>
-        </w:rPr>
-        <w:t xml:space="preserve">library</w:t>
-      </w:r>
-      <w:r>
-        <w:rPr>
-          <w:rStyle w:val="NormalTok"/>
-        </w:rPr>
-        <w:t xml:space="preserve">(tidyverse)</w:t>
-      </w:r>
-      <w:r>
-        <w:br w:type="textWrapping"/>
-      </w:r>
-      <w:r>
-        <w:rPr>
-          <w:rStyle w:val="KeywordTok"/>
-        </w:rPr>
-        <w:t xml:space="preserve">library</w:t>
-      </w:r>
-      <w:r>
-        <w:rPr>
-          <w:rStyle w:val="NormalTok"/>
-        </w:rPr>
-        <w:t xml:space="preserve">(dygraphs)</w:t>
       </w:r>
     </w:p>
     <w:p>
@@ -365,10 +371,10 @@
       <w:pPr>
         <w:pStyle w:val="Heading1"/>
       </w:pPr>
-      <w:bookmarkStart w:id="31" w:name="unemployment-rate-time-series"/>
+      <w:bookmarkStart w:id="31" w:name="unemployment-rate-time-series-from-fred"/>
       <w:bookmarkEnd w:id="31"/>
       <w:r>
-        <w:t xml:space="preserve">Unemployment rate time series</w:t>
+        <w:t xml:space="preserve">Unemployment rate time series from FRED</w:t>
       </w:r>
     </w:p>
     <w:p>
@@ -406,7 +412,7 @@
         <w:t xml:space="preserve"> </w:t>
       </w:r>
       <w:r>
-        <w:t xml:space="preserve">package I authenticate my credentials</w:t>
+        <w:t xml:space="preserve">package I authenticate my credentials:</w:t>
       </w:r>
     </w:p>
     <w:p>
@@ -431,13 +437,14 @@
         <w:pStyle w:val="FirstParagraph"/>
       </w:pPr>
       <w:r>
-        <w:t xml:space="preserve">I download the monthly unemployment time series from FRED using</w:t>
-      </w:r>
-      <w:r>
-        <w:t xml:space="preserve"> </w:t>
-      </w:r>
-      <w:r>
-        <w:rPr>
+        <w:t xml:space="preserve">Download the monthly unemployment time series from FRED using</w:t>
+      </w:r>
+      <w:r>
+        <w:t xml:space="preserve"> </w:t>
+      </w:r>
+      <w:r>
+        <w:rPr>
+          <w:rStyle w:val="VerbatimChar"/>
           <w:b/>
         </w:rPr>
         <w:t xml:space="preserve">fredr_series</w:t>
@@ -599,7 +606,7 @@
               <a:graphicData uri="http://schemas.openxmlformats.org/drawingml/2006/picture">
                 <pic:pic>
                   <pic:nvPicPr>
-                    <pic:cNvPr descr="fredcast_paper_files/figure-docx/unnamed-chunk-7-1.png" id="0" name="Picture"/>
+                    <pic:cNvPr descr="fredcast_paper_files/figure-docx/unnamed-chunk-8-1.png" id="0" name="Picture"/>
                     <pic:cNvPicPr>
                       <a:picLocks noChangeArrowheads="1" noChangeAspect="1"/>
                     </pic:cNvPicPr>
@@ -634,20 +641,10 @@
     </w:p>
     <w:p>
       <w:pPr>
-        <w:pStyle w:val="Heading2"/>
-      </w:pPr>
-      <w:bookmarkStart w:id="33" w:name="series-decomposition"/>
-      <w:bookmarkEnd w:id="33"/>
-      <w:r>
-        <w:t xml:space="preserve">Series decomposition</w:t>
-      </w:r>
-    </w:p>
-    <w:p>
-      <w:pPr>
-        <w:pStyle w:val="FirstParagraph"/>
-      </w:pPr>
-      <w:r>
-        <w:t xml:space="preserve">We decompose the time series into</w:t>
+        <w:pStyle w:val="BodyText"/>
+      </w:pPr>
+      <w:r>
+        <w:t xml:space="preserve">We can decompose the time series into</w:t>
       </w:r>
       <w:r>
         <w:t xml:space="preserve"> </w:t>
@@ -680,7 +677,7 @@
         <w:rPr>
           <w:b/>
         </w:rPr>
-        <w:t xml:space="preserve">random</w:t>
+        <w:t xml:space="preserve">random/error</w:t>
       </w:r>
       <w:r>
         <w:t xml:space="preserve"> </w:t>
@@ -691,36 +688,7 @@
     </w:p>
     <w:p>
       <w:pPr>
-        <w:pStyle w:val="SourceCode"/>
-      </w:pPr>
-      <w:r>
-        <w:rPr>
-          <w:rStyle w:val="KeywordTok"/>
-        </w:rPr>
-        <w:t xml:space="preserve">plot</w:t>
-      </w:r>
-      <w:r>
-        <w:rPr>
-          <w:rStyle w:val="NormalTok"/>
-        </w:rPr>
-        <w:t xml:space="preserve">(</w:t>
-      </w:r>
-      <w:r>
-        <w:rPr>
-          <w:rStyle w:val="KeywordTok"/>
-        </w:rPr>
-        <w:t xml:space="preserve">decompose</w:t>
-      </w:r>
-      <w:r>
-        <w:rPr>
-          <w:rStyle w:val="NormalTok"/>
-        </w:rPr>
-        <w:t xml:space="preserve">(unr))</w:t>
-      </w:r>
-    </w:p>
-    <w:p>
-      <w:pPr>
-        <w:pStyle w:val="FirstParagraph"/>
+        <w:pStyle w:val="BodyText"/>
       </w:pPr>
       <w:r>
         <w:drawing>
@@ -732,13 +700,13 @@
               <a:graphicData uri="http://schemas.openxmlformats.org/drawingml/2006/picture">
                 <pic:pic>
                   <pic:nvPicPr>
-                    <pic:cNvPr descr="fredcast_paper_files/figure-docx/unnamed-chunk-8-1.png" id="0" name="Picture"/>
+                    <pic:cNvPr descr="fredcast_paper_files/figure-docx/unnamed-chunk-9-1.png" id="0" name="Picture"/>
                     <pic:cNvPicPr>
                       <a:picLocks noChangeArrowheads="1" noChangeAspect="1"/>
                     </pic:cNvPicPr>
                   </pic:nvPicPr>
                   <pic:blipFill>
-                    <a:blip r:embed="rId34"/>
+                    <a:blip r:embed="rId33"/>
                     <a:stretch>
                       <a:fillRect/>
                     </a:stretch>
@@ -770,27 +738,27 @@
         <w:pStyle w:val="BodyText"/>
       </w:pPr>
       <w:r>
-        <w:t xml:space="preserve">We will turn our attention to smoothing methods. Exponential smoothing models consist of the terms from the decomposed series. We will see how the choice choice of either additive or multiplicative terms in the model has a large impact on forecasting accuracy.</w:t>
+        <w:t xml:space="preserve">Decomposing a series into appropriate terms is an essential part of exponential smoothing. We will see how the choice of either additive or multiplicative terms in the model impacts forecasting accuracy.</w:t>
       </w:r>
     </w:p>
     <w:p>
       <w:pPr>
         <w:pStyle w:val="Heading2"/>
       </w:pPr>
-      <w:bookmarkStart w:id="35" w:name="modeling"/>
+      <w:bookmarkStart w:id="34" w:name="modeling"/>
+      <w:bookmarkEnd w:id="34"/>
+      <w:r>
+        <w:t xml:space="preserve">Modeling</w:t>
+      </w:r>
+    </w:p>
+    <w:p>
+      <w:pPr>
+        <w:pStyle w:val="Heading3"/>
+      </w:pPr>
+      <w:bookmarkStart w:id="35" w:name="exponential-smoothing-basics"/>
       <w:bookmarkEnd w:id="35"/>
       <w:r>
-        <w:t xml:space="preserve">Modeling</w:t>
-      </w:r>
-    </w:p>
-    <w:p>
-      <w:pPr>
-        <w:pStyle w:val="Heading3"/>
-      </w:pPr>
-      <w:bookmarkStart w:id="36" w:name="exponential-smoothing"/>
-      <w:bookmarkEnd w:id="36"/>
-      <w:r>
-        <w:t xml:space="preserve">Exponential smoothing</w:t>
+        <w:t xml:space="preserve">Exponential smoothing basics</w:t>
       </w:r>
     </w:p>
     <w:p>
@@ -818,12 +786,20 @@
       <w:r>
         <w:t xml:space="preserve"> </w:t>
       </w:r>
-      <w:r>
-        <w:rPr>
-          <w:b/>
-        </w:rPr>
-        <w:t xml:space="preserve">x</w:t>
-      </w:r>
+      <m:oMath>
+        <m:sSub>
+          <m:e>
+            <m:r>
+              <m:t>x</m:t>
+            </m:r>
+          </m:e>
+          <m:sub>
+            <m:r>
+              <m:t>t</m:t>
+            </m:r>
+          </m:sub>
+        </m:sSub>
+      </m:oMath>
       <w:r>
         <w:t xml:space="preserve">.</w:t>
       </w:r>
@@ -851,7 +827,7 @@
         <m:sSub>
           <m:e>
             <m:r>
-              <m:t>R</m:t>
+              <m:t>E</m:t>
             </m:r>
           </m:e>
           <m:sub>
@@ -921,7 +897,7 @@
         <m:sSub>
           <m:e>
             <m:r>
-              <m:t>R</m:t>
+              <m:t>E</m:t>
             </m:r>
           </m:e>
           <m:sub>
@@ -982,7 +958,7 @@
         <m:sSub>
           <m:e>
             <m:r>
-              <m:t>R</m:t>
+              <m:t>E</m:t>
             </m:r>
           </m:e>
           <m:sub>
@@ -996,7 +972,7 @@
         <w:t xml:space="preserve"> </w:t>
       </w:r>
       <w:r>
-        <w:t xml:space="preserve">is random error,</w:t>
+        <w:t xml:space="preserve">is the random error term,</w:t>
       </w:r>
       <w:r>
         <w:t xml:space="preserve"> </w:t>
@@ -1068,352 +1044,174 @@
         <w:t xml:space="preserve">possible models based on components:</w:t>
       </w:r>
     </w:p>
-    <w:tbl>
-      <w:tblPr>
-        <w:tblStyle w:val="TableNormal"/>
-        <w:tblW w:type="pct" w:w="0.0"/>
-        <w:tblLook w:firstRow="1"/>
-      </w:tblPr>
-      <w:tblGrid/>
-      <w:tr>
-        <w:trPr>
-          <w:cnfStyle w:firstRow="1"/>
-        </w:trPr>
-        <w:tc>
-          <w:tcPr>
-            <w:tcBorders>
-              <w:bottom w:val="single"/>
-            </w:tcBorders>
-            <w:vAlign w:val="bottom"/>
-          </w:tcPr>
-          <w:p>
-            <w:pPr>
-              <w:pStyle w:val="Compact"/>
-              <w:jc w:val="left"/>
-            </w:pPr>
-            <w:r>
-              <w:t xml:space="preserve">Trend Component</w:t>
-            </w:r>
-          </w:p>
-        </w:tc>
-        <w:tc>
-          <w:tcPr>
-            <w:tcBorders>
-              <w:bottom w:val="single"/>
-            </w:tcBorders>
-            <w:vAlign w:val="bottom"/>
-          </w:tcPr>
-          <w:p>
-            <w:pPr>
-              <w:pStyle w:val="Compact"/>
-              <w:jc w:val="left"/>
-            </w:pPr>
-            <w:r>
-              <w:t xml:space="preserve">N (None)</w:t>
-            </w:r>
-          </w:p>
-        </w:tc>
-        <w:tc>
-          <w:tcPr>
-            <w:tcBorders>
-              <w:bottom w:val="single"/>
-            </w:tcBorders>
-            <w:vAlign w:val="bottom"/>
-          </w:tcPr>
-          <w:p>
-            <w:pPr>
-              <w:pStyle w:val="Compact"/>
-              <w:jc w:val="left"/>
-            </w:pPr>
-            <w:r>
-              <w:t xml:space="preserve">A (Additive)</w:t>
-            </w:r>
-          </w:p>
-        </w:tc>
-        <w:tc>
-          <w:tcPr>
-            <w:tcBorders>
-              <w:bottom w:val="single"/>
-            </w:tcBorders>
-            <w:vAlign w:val="bottom"/>
-          </w:tcPr>
-          <w:p>
-            <w:pPr>
-              <w:pStyle w:val="Compact"/>
-              <w:jc w:val="left"/>
-            </w:pPr>
-            <w:r>
-              <w:t xml:space="preserve">M (Multiplicative)</w:t>
-            </w:r>
-          </w:p>
-        </w:tc>
-      </w:tr>
-      <w:tr>
-        <w:tc>
-          <w:p>
-            <w:pPr>
-              <w:pStyle w:val="Compact"/>
-              <w:jc w:val="left"/>
-            </w:pPr>
-            <w:r>
-              <w:t xml:space="preserve">N (None)</w:t>
-            </w:r>
-          </w:p>
-        </w:tc>
-        <w:tc>
-          <w:p>
-            <w:pPr>
-              <w:pStyle w:val="Compact"/>
-              <w:jc w:val="left"/>
-            </w:pPr>
-            <w:r>
-              <w:t xml:space="preserve">N,N</w:t>
-            </w:r>
-          </w:p>
-        </w:tc>
-        <w:tc>
-          <w:p>
-            <w:pPr>
-              <w:pStyle w:val="Compact"/>
-              <w:jc w:val="left"/>
-            </w:pPr>
-            <w:r>
-              <w:t xml:space="preserve">N,A</w:t>
-            </w:r>
-          </w:p>
-        </w:tc>
-        <w:tc>
-          <w:p>
-            <w:pPr>
-              <w:pStyle w:val="Compact"/>
-              <w:jc w:val="left"/>
-            </w:pPr>
-            <w:r>
-              <w:t xml:space="preserve">N,M</w:t>
-            </w:r>
-          </w:p>
-        </w:tc>
-      </w:tr>
-      <w:tr>
-        <w:tc>
-          <w:p>
-            <w:pPr>
-              <w:pStyle w:val="Compact"/>
-              <w:jc w:val="left"/>
-            </w:pPr>
-            <w:r>
-              <w:t xml:space="preserve">A (Additive)</w:t>
-            </w:r>
-          </w:p>
-        </w:tc>
-        <w:tc>
-          <w:p>
-            <w:pPr>
-              <w:pStyle w:val="Compact"/>
-              <w:jc w:val="left"/>
-            </w:pPr>
-            <w:r>
-              <w:t xml:space="preserve">A,N</w:t>
-            </w:r>
-          </w:p>
-        </w:tc>
-        <w:tc>
-          <w:p>
-            <w:pPr>
-              <w:pStyle w:val="Compact"/>
-              <w:jc w:val="left"/>
-            </w:pPr>
-            <w:r>
-              <w:t xml:space="preserve">A,A</w:t>
-            </w:r>
-          </w:p>
-        </w:tc>
-        <w:tc>
-          <w:p>
-            <w:pPr>
-              <w:pStyle w:val="Compact"/>
-              <w:jc w:val="left"/>
-            </w:pPr>
-            <w:r>
-              <w:t xml:space="preserve">A,M</w:t>
-            </w:r>
-          </w:p>
-        </w:tc>
-      </w:tr>
-      <w:tr>
-        <w:tc>
-          <w:p>
-            <w:pPr>
-              <w:pStyle w:val="Compact"/>
-              <w:jc w:val="left"/>
-            </w:pPr>
-            <w:r>
-              <w:t xml:space="preserve">Ad (Additive damped)</w:t>
-            </w:r>
-          </w:p>
-        </w:tc>
-        <w:tc>
-          <w:p>
-            <w:pPr>
-              <w:pStyle w:val="Compact"/>
-              <w:jc w:val="left"/>
-            </w:pPr>
-            <w:r>
-              <w:t xml:space="preserve">Ad,N</w:t>
-            </w:r>
-          </w:p>
-        </w:tc>
-        <w:tc>
-          <w:p>
-            <w:pPr>
-              <w:pStyle w:val="Compact"/>
-              <w:jc w:val="left"/>
-            </w:pPr>
-            <w:r>
-              <w:t xml:space="preserve">Ad,A</w:t>
-            </w:r>
-          </w:p>
-        </w:tc>
-        <w:tc>
-          <w:p>
-            <w:pPr>
-              <w:pStyle w:val="Compact"/>
-              <w:jc w:val="left"/>
-            </w:pPr>
-            <w:r>
-              <w:t xml:space="preserve">Ad,M</w:t>
-            </w:r>
-          </w:p>
-        </w:tc>
-      </w:tr>
-      <w:tr>
-        <w:tc>
-          <w:p>
-            <w:pPr>
-              <w:pStyle w:val="Compact"/>
-              <w:jc w:val="left"/>
-            </w:pPr>
-            <w:r>
-              <w:t xml:space="preserve">M (Multiplicative)</w:t>
-            </w:r>
-          </w:p>
-        </w:tc>
-        <w:tc>
-          <w:p>
-            <w:pPr>
-              <w:pStyle w:val="Compact"/>
-              <w:jc w:val="left"/>
-            </w:pPr>
-            <w:r>
-              <w:t xml:space="preserve">M,N</w:t>
-            </w:r>
-          </w:p>
-        </w:tc>
-        <w:tc>
-          <w:p>
-            <w:pPr>
-              <w:pStyle w:val="Compact"/>
-              <w:jc w:val="left"/>
-            </w:pPr>
-            <w:r>
-              <w:t xml:space="preserve">M,A</w:t>
-            </w:r>
-          </w:p>
-        </w:tc>
-        <w:tc>
-          <w:p>
-            <w:pPr>
-              <w:pStyle w:val="Compact"/>
-              <w:jc w:val="left"/>
-            </w:pPr>
-            <w:r>
-              <w:t xml:space="preserve">M,M</w:t>
-            </w:r>
-          </w:p>
-        </w:tc>
-      </w:tr>
-      <w:tr>
-        <w:tc>
-          <w:p>
-            <w:pPr>
-              <w:pStyle w:val="Compact"/>
-              <w:jc w:val="left"/>
-            </w:pPr>
-            <w:r>
-              <w:t xml:space="preserve">Md (Multiplicative damped)</w:t>
-            </w:r>
-          </w:p>
-        </w:tc>
-        <w:tc>
-          <w:p>
-            <w:pPr>
-              <w:pStyle w:val="Compact"/>
-              <w:jc w:val="left"/>
-            </w:pPr>
-            <w:r>
-              <w:t xml:space="preserve">Md,N</w:t>
-            </w:r>
-          </w:p>
-        </w:tc>
-        <w:tc>
-          <w:p>
-            <w:pPr>
-              <w:pStyle w:val="Compact"/>
-              <w:jc w:val="left"/>
-            </w:pPr>
-            <w:r>
-              <w:t xml:space="preserve">Md,A</w:t>
-            </w:r>
-          </w:p>
-        </w:tc>
-        <w:tc>
-          <w:p>
-            <w:pPr>
-              <w:pStyle w:val="Compact"/>
-              <w:jc w:val="left"/>
-            </w:pPr>
-            <w:r>
-              <w:t xml:space="preserve">Md,M</w:t>
-            </w:r>
-          </w:p>
-        </w:tc>
-      </w:tr>
-    </w:tbl>
+    <w:p>
+      <w:pPr>
+        <w:pStyle w:val="Heading3"/>
+      </w:pPr>
+      <w:bookmarkStart w:id="36" w:name="fitting-models"/>
+      <w:bookmarkEnd w:id="36"/>
+      <w:r>
+        <w:t xml:space="preserve">Fitting models</w:t>
+      </w:r>
+    </w:p>
+    <w:p>
+      <w:pPr>
+        <w:pStyle w:val="FirstParagraph"/>
+      </w:pPr>
+      <w:r>
+        <w:rPr>
+          <w:b/>
+        </w:rPr>
+        <w:t xml:space="preserve">6 month hold out sample</w:t>
+      </w:r>
+    </w:p>
     <w:p>
       <w:pPr>
         <w:pStyle w:val="BodyText"/>
       </w:pPr>
       <w:r>
-        <w:t xml:space="preserve">We will fit</w:t>
-      </w:r>
-      <w:r>
-        <w:t xml:space="preserve"> </w:t>
-      </w:r>
-      <w:r>
-        <w:rPr>
+        <w:t xml:space="preserve">A holdout sample consisting of the last 6 data points in the series will be used to measure the forecasting accuracy of the models. The models will be fit using the series</w:t>
+      </w:r>
+      <w:r>
+        <w:t xml:space="preserve"> </w:t>
+      </w:r>
+      <w:r>
+        <w:rPr>
+          <w:rStyle w:val="VerbatimChar"/>
           <w:b/>
         </w:rPr>
-        <w:t xml:space="preserve">3</w:t>
-      </w:r>
-      <w:r>
-        <w:t xml:space="preserve"> </w:t>
-      </w:r>
-      <w:r>
-        <w:t xml:space="preserve">of the possible 15 models to the unemployment time series and compare forecasts:</w:t>
-      </w:r>
-    </w:p>
-    <w:p>
-      <w:pPr>
-        <w:pStyle w:val="BlockText"/>
-      </w:pPr>
-      <w:r>
-        <w:t xml:space="preserve">Simple exponential smoothing with additive errors - ETS(A,N,N)</w:t>
-      </w:r>
-      <w:r>
-        <w:t xml:space="preserve"> </w:t>
-      </w:r>
-      <w:r>
-        <w:t xml:space="preserve">Holt’s</w:t>
+        <w:t xml:space="preserve">unr2</w:t>
+      </w:r>
+      <w:r>
+        <w:t xml:space="preserve">:</w:t>
+      </w:r>
+    </w:p>
+    <w:p>
+      <w:pPr>
+        <w:pStyle w:val="SourceCode"/>
+      </w:pPr>
+      <w:r>
+        <w:rPr>
+          <w:rStyle w:val="NormalTok"/>
+        </w:rPr>
+        <w:t xml:space="preserve">unr2 &lt;-</w:t>
+      </w:r>
+      <w:r>
+        <w:rPr>
+          <w:rStyle w:val="StringTok"/>
+        </w:rPr>
+        <w:t xml:space="preserve"> </w:t>
+      </w:r>
+      <w:r>
+        <w:rPr>
+          <w:rStyle w:val="KeywordTok"/>
+        </w:rPr>
+        <w:t xml:space="preserve">head</w:t>
+      </w:r>
+      <w:r>
+        <w:rPr>
+          <w:rStyle w:val="NormalTok"/>
+        </w:rPr>
+        <w:t xml:space="preserve">(unr, </w:t>
+      </w:r>
+      <w:r>
+        <w:rPr>
+          <w:rStyle w:val="OperatorTok"/>
+        </w:rPr>
+        <w:t xml:space="preserve">-</w:t>
+      </w:r>
+      <w:r>
+        <w:rPr>
+          <w:rStyle w:val="DecValTok"/>
+        </w:rPr>
+        <w:t xml:space="preserve">6</w:t>
+      </w:r>
+      <w:r>
+        <w:rPr>
+          <w:rStyle w:val="NormalTok"/>
+        </w:rPr>
+        <w:t xml:space="preserve">)</w:t>
+      </w:r>
+      <w:r>
+        <w:br w:type="textWrapping"/>
+      </w:r>
+      <w:r>
+        <w:rPr>
+          <w:rStyle w:val="KeywordTok"/>
+        </w:rPr>
+        <w:t xml:space="preserve">tail</w:t>
+      </w:r>
+      <w:r>
+        <w:rPr>
+          <w:rStyle w:val="NormalTok"/>
+        </w:rPr>
+        <w:t xml:space="preserve">(unr)</w:t>
+      </w:r>
+    </w:p>
+    <w:p>
+      <w:pPr>
+        <w:pStyle w:val="SourceCode"/>
+      </w:pPr>
+      <w:r>
+        <w:rPr>
+          <w:rStyle w:val="VerbatimChar"/>
+        </w:rPr>
+        <w:t xml:space="preserve">##      Jun Jul Aug Sep Oct Nov</w:t>
+      </w:r>
+      <w:r>
+        <w:br w:type="textWrapping"/>
+      </w:r>
+      <w:r>
+        <w:rPr>
+          <w:rStyle w:val="VerbatimChar"/>
+        </w:rPr>
+        <w:t xml:space="preserve">## 2017 4.4 4.3 4.4 4.2 4.1 4.1</w:t>
+      </w:r>
+    </w:p>
+    <w:p>
+      <w:pPr>
+        <w:pStyle w:val="SourceCode"/>
+      </w:pPr>
+      <w:r>
+        <w:rPr>
+          <w:rStyle w:val="KeywordTok"/>
+        </w:rPr>
+        <w:t xml:space="preserve">tail</w:t>
+      </w:r>
+      <w:r>
+        <w:rPr>
+          <w:rStyle w:val="NormalTok"/>
+        </w:rPr>
+        <w:t xml:space="preserve">(unr2)</w:t>
+      </w:r>
+    </w:p>
+    <w:p>
+      <w:pPr>
+        <w:pStyle w:val="SourceCode"/>
+      </w:pPr>
+      <w:r>
+        <w:rPr>
+          <w:rStyle w:val="VerbatimChar"/>
+        </w:rPr>
+        <w:t xml:space="preserve">##      Jan Feb Mar Apr May Jun Jul Aug Sep Oct Nov Dec</w:t>
+      </w:r>
+      <w:r>
+        <w:br w:type="textWrapping"/>
+      </w:r>
+      <w:r>
+        <w:rPr>
+          <w:rStyle w:val="VerbatimChar"/>
+        </w:rPr>
+        <w:t xml:space="preserve">## 2016                                             4.7</w:t>
+      </w:r>
+      <w:r>
+        <w:br w:type="textWrapping"/>
+      </w:r>
+      <w:r>
+        <w:rPr>
+          <w:rStyle w:val="VerbatimChar"/>
+        </w:rPr>
+        <w:t xml:space="preserve">## 2017 4.8 4.7 4.5 4.4 4.3</w:t>
       </w:r>
     </w:p>
     <w:p>
@@ -1421,6 +1219,17 @@
         <w:pStyle w:val="FirstParagraph"/>
       </w:pPr>
       <w:r>
+        <w:rPr>
+          <w:b/>
+        </w:rPr>
+        <w:t xml:space="preserve">Fit multiple models</w:t>
+      </w:r>
+    </w:p>
+    <w:p>
+      <w:pPr>
+        <w:pStyle w:val="BodyText"/>
+      </w:pPr>
+      <w:r>
         <w:t xml:space="preserve">The</w:t>
       </w:r>
       <w:r>
@@ -1444,6 +1253,7 @@
       <w:r>
         <w:rPr>
           <w:rStyle w:val="VerbatimChar"/>
+          <w:b/>
         </w:rPr>
         <w:t xml:space="preserve">ets</w:t>
       </w:r>
@@ -1451,7 +1261,97 @@
         <w:t xml:space="preserve"> </w:t>
       </w:r>
       <w:r>
-        <w:t xml:space="preserve">can fit any of the models in the above table</w:t>
+        <w:t xml:space="preserve">can fit any of the models in the above table. The</w:t>
+      </w:r>
+      <w:r>
+        <w:t xml:space="preserve"> </w:t>
+      </w:r>
+      <w:r>
+        <w:rPr>
+          <w:b/>
+        </w:rPr>
+        <w:t xml:space="preserve">E</w:t>
+      </w:r>
+      <w:r>
+        <w:t xml:space="preserve"> </w:t>
+      </w:r>
+      <w:r>
+        <w:t xml:space="preserve">stands for</w:t>
+      </w:r>
+      <w:r>
+        <w:t xml:space="preserve"> </w:t>
+      </w:r>
+      <w:r>
+        <w:t xml:space="preserve">“</w:t>
+      </w:r>
+      <w:r>
+        <w:t xml:space="preserve">error</w:t>
+      </w:r>
+      <w:r>
+        <w:t xml:space="preserve">”</w:t>
+      </w:r>
+      <w:r>
+        <w:t xml:space="preserve">, the</w:t>
+      </w:r>
+      <w:r>
+        <w:t xml:space="preserve"> </w:t>
+      </w:r>
+      <w:r>
+        <w:rPr>
+          <w:b/>
+        </w:rPr>
+        <w:t xml:space="preserve">T</w:t>
+      </w:r>
+      <w:r>
+        <w:t xml:space="preserve"> </w:t>
+      </w:r>
+      <w:r>
+        <w:t xml:space="preserve">for</w:t>
+      </w:r>
+      <w:r>
+        <w:t xml:space="preserve"> </w:t>
+      </w:r>
+      <w:r>
+        <w:t xml:space="preserve">“</w:t>
+      </w:r>
+      <w:r>
+        <w:t xml:space="preserve">trend</w:t>
+      </w:r>
+      <w:r>
+        <w:t xml:space="preserve">”</w:t>
+      </w:r>
+      <w:r>
+        <w:t xml:space="preserve">, and the</w:t>
+      </w:r>
+      <w:r>
+        <w:t xml:space="preserve"> </w:t>
+      </w:r>
+      <w:r>
+        <w:rPr>
+          <w:b/>
+        </w:rPr>
+        <w:t xml:space="preserve">S</w:t>
+      </w:r>
+      <w:r>
+        <w:t xml:space="preserve"> </w:t>
+      </w:r>
+      <w:r>
+        <w:t xml:space="preserve">for</w:t>
+      </w:r>
+      <w:r>
+        <w:t xml:space="preserve"> </w:t>
+      </w:r>
+      <w:r>
+        <w:t xml:space="preserve">“</w:t>
+      </w:r>
+      <w:r>
+        <w:t xml:space="preserve">seasonality</w:t>
+      </w:r>
+      <w:r>
+        <w:t xml:space="preserve">”</w:t>
+      </w:r>
+      <w:r>
+        <w:t xml:space="preserve">. As we will see below, these terms need to be specified when fitting a model.</w:t>
       </w:r>
     </w:p>
     <w:p>
@@ -1459,10 +1359,354 @@
         <w:pStyle w:val="BodyText"/>
       </w:pPr>
       <w:r>
+        <w:t xml:space="preserve">A good strategy in R for fitting multiple models is to apply functions to lists:</w:t>
+      </w:r>
+    </w:p>
+    <w:p>
+      <w:pPr>
+        <w:pStyle w:val="SourceCode"/>
+      </w:pPr>
+      <w:r>
+        <w:rPr>
+          <w:rStyle w:val="CommentTok"/>
+        </w:rPr>
+        <w:t xml:space="preserve"># forecast::ets(series, model='ETS')</w:t>
+      </w:r>
+      <w:r>
+        <w:br w:type="textWrapping"/>
+      </w:r>
+      <w:r>
+        <w:rPr>
+          <w:rStyle w:val="CommentTok"/>
+        </w:rPr>
+        <w:t xml:space="preserve"># A = additive, M = multiplicative, N = none, Z = automatic</w:t>
+      </w:r>
+      <w:r>
+        <w:br w:type="textWrapping"/>
+      </w:r>
+      <w:r>
+        <w:rPr>
+          <w:rStyle w:val="NormalTok"/>
+        </w:rPr>
+        <w:t xml:space="preserve">model_type &lt;-</w:t>
+      </w:r>
+      <w:r>
+        <w:rPr>
+          <w:rStyle w:val="StringTok"/>
+        </w:rPr>
+        <w:t xml:space="preserve"> </w:t>
+      </w:r>
+      <w:r>
+        <w:rPr>
+          <w:rStyle w:val="KeywordTok"/>
+        </w:rPr>
+        <w:t xml:space="preserve">c</w:t>
+      </w:r>
+      <w:r>
+        <w:rPr>
+          <w:rStyle w:val="NormalTok"/>
+        </w:rPr>
+        <w:t xml:space="preserve">(</w:t>
+      </w:r>
+      <w:r>
+        <w:rPr>
+          <w:rStyle w:val="StringTok"/>
+        </w:rPr>
+        <w:t xml:space="preserve">'ANN'</w:t>
+      </w:r>
+      <w:r>
+        <w:rPr>
+          <w:rStyle w:val="NormalTok"/>
+        </w:rPr>
+        <w:t xml:space="preserve">,</w:t>
+      </w:r>
+      <w:r>
+        <w:rPr>
+          <w:rStyle w:val="StringTok"/>
+        </w:rPr>
+        <w:t xml:space="preserve">'AAA'</w:t>
+      </w:r>
+      <w:r>
+        <w:rPr>
+          <w:rStyle w:val="NormalTok"/>
+        </w:rPr>
+        <w:t xml:space="preserve">,</w:t>
+      </w:r>
+      <w:r>
+        <w:rPr>
+          <w:rStyle w:val="StringTok"/>
+        </w:rPr>
+        <w:t xml:space="preserve">'MMM'</w:t>
+      </w:r>
+      <w:r>
+        <w:rPr>
+          <w:rStyle w:val="NormalTok"/>
+        </w:rPr>
+        <w:t xml:space="preserve">) </w:t>
+      </w:r>
+      <w:r>
+        <w:br w:type="textWrapping"/>
+      </w:r>
+      <w:r>
+        <w:rPr>
+          <w:rStyle w:val="NormalTok"/>
+        </w:rPr>
+        <w:t xml:space="preserve">ets_models &lt;-</w:t>
+      </w:r>
+      <w:r>
+        <w:rPr>
+          <w:rStyle w:val="StringTok"/>
+        </w:rPr>
+        <w:t xml:space="preserve"> </w:t>
+      </w:r>
+      <w:r>
+        <w:rPr>
+          <w:rStyle w:val="NormalTok"/>
+        </w:rPr>
+        <w:t xml:space="preserve">purrr</w:t>
+      </w:r>
+      <w:r>
+        <w:rPr>
+          <w:rStyle w:val="OperatorTok"/>
+        </w:rPr>
+        <w:t xml:space="preserve">::</w:t>
+      </w:r>
+      <w:r>
+        <w:rPr>
+          <w:rStyle w:val="KeywordTok"/>
+        </w:rPr>
+        <w:t xml:space="preserve">map</w:t>
+      </w:r>
+      <w:r>
+        <w:rPr>
+          <w:rStyle w:val="NormalTok"/>
+        </w:rPr>
+        <w:t xml:space="preserve">(model_type, </w:t>
+      </w:r>
+      <w:r>
+        <w:rPr>
+          <w:rStyle w:val="ControlFlowTok"/>
+        </w:rPr>
+        <w:t xml:space="preserve">function</w:t>
+      </w:r>
+      <w:r>
+        <w:rPr>
+          <w:rStyle w:val="NormalTok"/>
+        </w:rPr>
+        <w:t xml:space="preserve">(x) forecast</w:t>
+      </w:r>
+      <w:r>
+        <w:rPr>
+          <w:rStyle w:val="OperatorTok"/>
+        </w:rPr>
+        <w:t xml:space="preserve">::</w:t>
+      </w:r>
+      <w:r>
+        <w:rPr>
+          <w:rStyle w:val="KeywordTok"/>
+        </w:rPr>
+        <w:t xml:space="preserve">ets</w:t>
+      </w:r>
+      <w:r>
+        <w:rPr>
+          <w:rStyle w:val="NormalTok"/>
+        </w:rPr>
+        <w:t xml:space="preserve">(unr2, x))</w:t>
+      </w:r>
+      <w:r>
+        <w:br w:type="textWrapping"/>
+      </w:r>
+      <w:r>
+        <w:rPr>
+          <w:rStyle w:val="KeywordTok"/>
+        </w:rPr>
+        <w:t xml:space="preserve">names</w:t>
+      </w:r>
+      <w:r>
+        <w:rPr>
+          <w:rStyle w:val="NormalTok"/>
+        </w:rPr>
+        <w:t xml:space="preserve">(ets_models) &lt;-</w:t>
+      </w:r>
+      <w:r>
+        <w:rPr>
+          <w:rStyle w:val="StringTok"/>
+        </w:rPr>
+        <w:t xml:space="preserve"> </w:t>
+      </w:r>
+      <w:r>
+        <w:rPr>
+          <w:rStyle w:val="NormalTok"/>
+        </w:rPr>
+        <w:t xml:space="preserve">model_type</w:t>
+      </w:r>
+      <w:r>
+        <w:br w:type="textWrapping"/>
+      </w:r>
+      <w:r>
+        <w:rPr>
+          <w:rStyle w:val="KeywordTok"/>
+        </w:rPr>
+        <w:t xml:space="preserve">summary</w:t>
+      </w:r>
+      <w:r>
+        <w:rPr>
+          <w:rStyle w:val="NormalTok"/>
+        </w:rPr>
+        <w:t xml:space="preserve">(ets_models)</w:t>
+      </w:r>
+    </w:p>
+    <w:p>
+      <w:pPr>
+        <w:pStyle w:val="SourceCode"/>
+      </w:pPr>
+      <w:r>
+        <w:rPr>
+          <w:rStyle w:val="VerbatimChar"/>
+        </w:rPr>
+        <w:t xml:space="preserve">##     Length Class Mode</w:t>
+      </w:r>
+      <w:r>
+        <w:br w:type="textWrapping"/>
+      </w:r>
+      <w:r>
+        <w:rPr>
+          <w:rStyle w:val="VerbatimChar"/>
+        </w:rPr>
+        <w:t xml:space="preserve">## ANN 19     ets   list</w:t>
+      </w:r>
+      <w:r>
+        <w:br w:type="textWrapping"/>
+      </w:r>
+      <w:r>
+        <w:rPr>
+          <w:rStyle w:val="VerbatimChar"/>
+        </w:rPr>
+        <w:t xml:space="preserve">## AAA 19     ets   list</w:t>
+      </w:r>
+      <w:r>
+        <w:br w:type="textWrapping"/>
+      </w:r>
+      <w:r>
+        <w:rPr>
+          <w:rStyle w:val="VerbatimChar"/>
+        </w:rPr>
+        <w:t xml:space="preserve">## MMM 19     ets   list</w:t>
+      </w:r>
+    </w:p>
+    <w:p>
+      <w:pPr>
+        <w:pStyle w:val="FirstParagraph"/>
+      </w:pPr>
+      <w:r>
+        <w:t xml:space="preserve">The first model type</w:t>
+      </w:r>
+      <w:r>
+        <w:t xml:space="preserve"> </w:t>
+      </w:r>
+      <w:r>
         <w:rPr>
           <w:b/>
         </w:rPr>
-        <w:t xml:space="preserve">Exponential smoothing with additive errors</w:t>
+        <w:t xml:space="preserve">ANN</w:t>
+      </w:r>
+      <w:r>
+        <w:t xml:space="preserve"> </w:t>
+      </w:r>
+      <w:r>
+        <w:t xml:space="preserve">is the simplest exponential smoothing-based model with no trend or seasonal term.</w:t>
+      </w:r>
+      <w:r>
+        <w:t xml:space="preserve"> </w:t>
+      </w:r>
+      <w:r>
+        <w:rPr>
+          <w:b/>
+        </w:rPr>
+        <w:t xml:space="preserve">AAA</w:t>
+      </w:r>
+      <w:r>
+        <w:t xml:space="preserve"> </w:t>
+      </w:r>
+      <w:r>
+        <w:t xml:space="preserve">contains additive error, trend, and seasonal terms.</w:t>
+      </w:r>
+      <w:r>
+        <w:t xml:space="preserve"> </w:t>
+      </w:r>
+      <w:r>
+        <w:rPr>
+          <w:b/>
+        </w:rPr>
+        <w:t xml:space="preserve">MMM</w:t>
+      </w:r>
+      <w:r>
+        <w:t xml:space="preserve"> </w:t>
+      </w:r>
+      <w:r>
+        <w:t xml:space="preserve">contains multiplicative error, trend, and seasonal terms.</w:t>
+      </w:r>
+    </w:p>
+    <w:p>
+      <w:pPr>
+        <w:pStyle w:val="BodyText"/>
+      </w:pPr>
+      <w:r>
+        <w:rPr>
+          <w:b/>
+        </w:rPr>
+        <w:t xml:space="preserve">Getting forecasts in from multiple models</w:t>
+      </w:r>
+    </w:p>
+    <w:p>
+      <w:pPr>
+        <w:pStyle w:val="BodyText"/>
+      </w:pPr>
+      <w:r>
+        <w:t xml:space="preserve">All model forecasts and actuals are combined into formats</w:t>
+      </w:r>
+      <w:r>
+        <w:t xml:space="preserve"> </w:t>
+      </w:r>
+      <w:r>
+        <w:rPr>
+          <w:b/>
+        </w:rPr>
+        <w:t xml:space="preserve">ggplot2</w:t>
+      </w:r>
+      <w:r>
+        <w:t xml:space="preserve"> </w:t>
+      </w:r>
+      <w:r>
+        <w:t xml:space="preserve">(long form data frame) and</w:t>
+      </w:r>
+      <w:r>
+        <w:t xml:space="preserve"> </w:t>
+      </w:r>
+      <w:r>
+        <w:rPr>
+          <w:b/>
+        </w:rPr>
+        <w:t xml:space="preserve">dygraphs</w:t>
+      </w:r>
+      <w:r>
+        <w:t xml:space="preserve"> </w:t>
+      </w:r>
+      <w:r>
+        <w:t xml:space="preserve">(matrix array consisting of multiple time series) can work with. The heavy lifting is is done by the function</w:t>
+      </w:r>
+      <w:r>
+        <w:t xml:space="preserve"> </w:t>
+      </w:r>
+      <w:r>
+        <w:rPr>
+          <w:rStyle w:val="VerbatimChar"/>
+          <w:b/>
+        </w:rPr>
+        <w:t xml:space="preserve">gen_forecast_array</w:t>
+      </w:r>
+      <w:r>
+        <w:t xml:space="preserve">. See source code for details.</w:t>
       </w:r>
     </w:p>
     <w:p>
@@ -1473,7 +1717,7 @@
         <w:rPr>
           <w:rStyle w:val="NormalTok"/>
         </w:rPr>
-        <w:t xml:space="preserve">mod_ann &lt;-</w:t>
+        <w:t xml:space="preserve">ets_forecasts1 &lt;-</w:t>
       </w:r>
       <w:r>
         <w:rPr>
@@ -1483,39 +1727,25 @@
       </w:r>
       <w:r>
         <w:rPr>
+          <w:rStyle w:val="KeywordTok"/>
+        </w:rPr>
+        <w:t xml:space="preserve">gen_forecast_array</w:t>
+      </w:r>
+      <w:r>
+        <w:rPr>
           <w:rStyle w:val="NormalTok"/>
         </w:rPr>
-        <w:t xml:space="preserve">forecast</w:t>
-      </w:r>
-      <w:r>
-        <w:rPr>
-          <w:rStyle w:val="OperatorTok"/>
-        </w:rPr>
-        <w:t xml:space="preserve">::</w:t>
-      </w:r>
-      <w:r>
-        <w:rPr>
-          <w:rStyle w:val="KeywordTok"/>
-        </w:rPr>
-        <w:t xml:space="preserve">ets</w:t>
-      </w:r>
-      <w:r>
-        <w:rPr>
-          <w:rStyle w:val="NormalTok"/>
-        </w:rPr>
-        <w:t xml:space="preserve">(unr, </w:t>
-      </w:r>
-      <w:r>
-        <w:rPr>
-          <w:rStyle w:val="StringTok"/>
-        </w:rPr>
-        <w:t xml:space="preserve">'ANN'</w:t>
-      </w:r>
-      <w:r>
-        <w:rPr>
-          <w:rStyle w:val="NormalTok"/>
-        </w:rPr>
-        <w:t xml:space="preserve">)</w:t>
+        <w:t xml:space="preserve">(ets_models)</w:t>
+      </w:r>
+    </w:p>
+    <w:p>
+      <w:pPr>
+        <w:pStyle w:val="Heading2"/>
+      </w:pPr>
+      <w:bookmarkStart w:id="37" w:name="month-forecast-performance"/>
+      <w:bookmarkEnd w:id="37"/>
+      <w:r>
+        <w:t xml:space="preserve">6 month forecast performance</w:t>
       </w:r>
     </w:p>
     <w:p>
@@ -1523,63 +1753,172 @@
         <w:pStyle w:val="FirstParagraph"/>
       </w:pPr>
       <w:r>
+        <w:t xml:space="preserve">The following plots show short to medium term forecasts from models fit with</w:t>
+      </w:r>
+      <w:r>
+        <w:t xml:space="preserve"> </w:t>
+      </w:r>
+      <w:r>
         <w:rPr>
           <w:b/>
         </w:rPr>
-        <w:t xml:space="preserve">Holt-Winters’ with multiplicative errors</w:t>
-      </w:r>
-    </w:p>
-    <w:p>
-      <w:pPr>
-        <w:pStyle w:val="SourceCode"/>
-      </w:pPr>
-      <w:r>
-        <w:rPr>
-          <w:rStyle w:val="NormalTok"/>
-        </w:rPr>
-        <w:t xml:space="preserve">mod_mam &lt;-</w:t>
-      </w:r>
-      <w:r>
-        <w:rPr>
-          <w:rStyle w:val="StringTok"/>
-        </w:rPr>
-        <w:t xml:space="preserve"> </w:t>
-      </w:r>
-      <w:r>
-        <w:rPr>
-          <w:rStyle w:val="NormalTok"/>
-        </w:rPr>
-        <w:t xml:space="preserve">forecast</w:t>
-      </w:r>
-      <w:r>
-        <w:rPr>
-          <w:rStyle w:val="OperatorTok"/>
-        </w:rPr>
-        <w:t xml:space="preserve">::</w:t>
-      </w:r>
-      <w:r>
-        <w:rPr>
-          <w:rStyle w:val="KeywordTok"/>
-        </w:rPr>
-        <w:t xml:space="preserve">ets</w:t>
-      </w:r>
-      <w:r>
-        <w:rPr>
-          <w:rStyle w:val="NormalTok"/>
-        </w:rPr>
-        <w:t xml:space="preserve">(unr, </w:t>
-      </w:r>
-      <w:r>
-        <w:rPr>
-          <w:rStyle w:val="StringTok"/>
-        </w:rPr>
-        <w:t xml:space="preserve">'MAM'</w:t>
-      </w:r>
-      <w:r>
-        <w:rPr>
-          <w:rStyle w:val="NormalTok"/>
-        </w:rPr>
-        <w:t xml:space="preserve">)</w:t>
+        <w:t xml:space="preserve">May 2017</w:t>
+      </w:r>
+      <w:r>
+        <w:t xml:space="preserve"> </w:t>
+      </w:r>
+      <w:r>
+        <w:t xml:space="preserve">as the latest month of data. The holdout sample is included in the plot.</w:t>
+      </w:r>
+    </w:p>
+    <w:p>
+      <w:pPr>
+        <w:pStyle w:val="BodyText"/>
+      </w:pPr>
+      <w:r>
+        <w:drawing>
+          <wp:inline>
+            <wp:extent cx="4620126" cy="3696101"/>
+            <wp:effectExtent b="0" l="0" r="0" t="0"/>
+            <wp:docPr descr="" title="" id="1" name="Picture"/>
+            <a:graphic>
+              <a:graphicData uri="http://schemas.openxmlformats.org/drawingml/2006/picture">
+                <pic:pic>
+                  <pic:nvPicPr>
+                    <pic:cNvPr descr="fredcast_paper_files/figure-docx/unnamed-chunk-14-1.png" id="0" name="Picture"/>
+                    <pic:cNvPicPr>
+                      <a:picLocks noChangeArrowheads="1" noChangeAspect="1"/>
+                    </pic:cNvPicPr>
+                  </pic:nvPicPr>
+                  <pic:blipFill>
+                    <a:blip r:embed="rId38"/>
+                    <a:stretch>
+                      <a:fillRect/>
+                    </a:stretch>
+                  </pic:blipFill>
+                  <pic:spPr bwMode="auto">
+                    <a:xfrm>
+                      <a:off x="0" y="0"/>
+                      <a:ext cx="4620126" cy="3696101"/>
+                    </a:xfrm>
+                    <a:prstGeom prst="rect">
+                      <a:avLst/>
+                    </a:prstGeom>
+                    <a:noFill/>
+                    <a:ln w="9525">
+                      <a:noFill/>
+                      <a:headEnd/>
+                      <a:tailEnd/>
+                    </a:ln>
+                  </pic:spPr>
+                </pic:pic>
+              </a:graphicData>
+            </a:graphic>
+          </wp:inline>
+        </w:drawing>
+      </w:r>
+    </w:p>
+    <w:p>
+      <w:pPr>
+        <w:pStyle w:val="BodyText"/>
+      </w:pPr>
+      <w:r>
+        <w:drawing>
+          <wp:inline>
+            <wp:extent cx="4620126" cy="3696101"/>
+            <wp:effectExtent b="0" l="0" r="0" t="0"/>
+            <wp:docPr descr="" title="" id="1" name="Picture"/>
+            <a:graphic>
+              <a:graphicData uri="http://schemas.openxmlformats.org/drawingml/2006/picture">
+                <pic:pic>
+                  <pic:nvPicPr>
+                    <pic:cNvPr descr="fredcast_paper_files/figure-docx/unnamed-chunk-17-1.png" id="0" name="Picture"/>
+                    <pic:cNvPicPr>
+                      <a:picLocks noChangeArrowheads="1" noChangeAspect="1"/>
+                    </pic:cNvPicPr>
+                  </pic:nvPicPr>
+                  <pic:blipFill>
+                    <a:blip r:embed="rId39"/>
+                    <a:stretch>
+                      <a:fillRect/>
+                    </a:stretch>
+                  </pic:blipFill>
+                  <pic:spPr bwMode="auto">
+                    <a:xfrm>
+                      <a:off x="0" y="0"/>
+                      <a:ext cx="4620126" cy="3696101"/>
+                    </a:xfrm>
+                    <a:prstGeom prst="rect">
+                      <a:avLst/>
+                    </a:prstGeom>
+                    <a:noFill/>
+                    <a:ln w="9525">
+                      <a:noFill/>
+                      <a:headEnd/>
+                      <a:tailEnd/>
+                    </a:ln>
+                  </pic:spPr>
+                </pic:pic>
+              </a:graphicData>
+            </a:graphic>
+          </wp:inline>
+        </w:drawing>
+      </w:r>
+    </w:p>
+    <w:p>
+      <w:pPr>
+        <w:pStyle w:val="BodyText"/>
+      </w:pPr>
+      <w:r>
+        <w:t xml:space="preserve">The model consisting of multiplicative terms</w:t>
+      </w:r>
+      <w:r>
+        <w:t xml:space="preserve"> </w:t>
+      </w:r>
+      <w:r>
+        <w:rPr>
+          <w:b/>
+        </w:rPr>
+        <w:t xml:space="preserve">MMM</w:t>
+      </w:r>
+      <w:r>
+        <w:t xml:space="preserve"> </w:t>
+      </w:r>
+      <w:r>
+        <w:t xml:space="preserve">had the lowest error for medium term (3-6 month) forecasts. The constant model</w:t>
+      </w:r>
+      <w:r>
+        <w:t xml:space="preserve"> </w:t>
+      </w:r>
+      <w:r>
+        <w:rPr>
+          <w:b/>
+        </w:rPr>
+        <w:t xml:space="preserve">ANN</w:t>
+      </w:r>
+      <w:r>
+        <w:t xml:space="preserve"> </w:t>
+      </w:r>
+      <w:r>
+        <w:t xml:space="preserve">was the worst performing model.</w:t>
+      </w:r>
+    </w:p>
+    <w:p>
+      <w:pPr>
+        <w:pStyle w:val="BodyText"/>
+      </w:pPr>
+      <w:r>
+        <w:t xml:space="preserve">In general, time series model error increases rapidly the further we forecast into the future.</w:t>
+      </w:r>
+    </w:p>
+    <w:p>
+      <w:pPr>
+        <w:pStyle w:val="Heading2"/>
+      </w:pPr>
+      <w:bookmarkStart w:id="40" w:name="month-forecast-performance-1"/>
+      <w:bookmarkEnd w:id="40"/>
+      <w:r>
+        <w:t xml:space="preserve">1 month forecast performance</w:t>
       </w:r>
     </w:p>
     <w:p>
@@ -1587,279 +1926,238 @@
         <w:pStyle w:val="FirstParagraph"/>
       </w:pPr>
       <w:r>
+        <w:t xml:space="preserve">The above scenario of fitting models each forecasting 6 months out is not the same scenario as in fredcast. Fredcast is always based on forecasting 1 month into the future.</w:t>
+      </w:r>
+    </w:p>
+    <w:p>
+      <w:pPr>
+        <w:pStyle w:val="BodyText"/>
+      </w:pPr>
+      <w:r>
+        <w:t xml:space="preserve">We will now fit the same models but this time simulate 6 separate fittings of models June-November. These models each forecast 1 month ahead.</w:t>
+      </w:r>
+    </w:p>
+    <w:p>
+      <w:pPr>
+        <w:pStyle w:val="BodyText"/>
+      </w:pPr>
+      <w:r>
+        <w:t xml:space="preserve">Details of the algorithm for fitting multiple models on a rolling hold-out sample are in the source code.</w:t>
+      </w:r>
+    </w:p>
+    <w:p>
+      <w:pPr>
+        <w:pStyle w:val="BodyText"/>
+      </w:pPr>
+      <w:r>
+        <w:drawing>
+          <wp:inline>
+            <wp:extent cx="4620126" cy="3696101"/>
+            <wp:effectExtent b="0" l="0" r="0" t="0"/>
+            <wp:docPr descr="" title="" id="1" name="Picture"/>
+            <a:graphic>
+              <a:graphicData uri="http://schemas.openxmlformats.org/drawingml/2006/picture">
+                <pic:pic>
+                  <pic:nvPicPr>
+                    <pic:cNvPr descr="fredcast_paper_files/figure-docx/unnamed-chunk-21-1.png" id="0" name="Picture"/>
+                    <pic:cNvPicPr>
+                      <a:picLocks noChangeArrowheads="1" noChangeAspect="1"/>
+                    </pic:cNvPicPr>
+                  </pic:nvPicPr>
+                  <pic:blipFill>
+                    <a:blip r:embed="rId41"/>
+                    <a:stretch>
+                      <a:fillRect/>
+                    </a:stretch>
+                  </pic:blipFill>
+                  <pic:spPr bwMode="auto">
+                    <a:xfrm>
+                      <a:off x="0" y="0"/>
+                      <a:ext cx="4620126" cy="3696101"/>
+                    </a:xfrm>
+                    <a:prstGeom prst="rect">
+                      <a:avLst/>
+                    </a:prstGeom>
+                    <a:noFill/>
+                    <a:ln w="9525">
+                      <a:noFill/>
+                      <a:headEnd/>
+                      <a:tailEnd/>
+                    </a:ln>
+                  </pic:spPr>
+                </pic:pic>
+              </a:graphicData>
+            </a:graphic>
+          </wp:inline>
+        </w:drawing>
+      </w:r>
+    </w:p>
+    <w:p>
+      <w:pPr>
+        <w:pStyle w:val="BodyText"/>
+      </w:pPr>
+      <w:r>
+        <w:drawing>
+          <wp:inline>
+            <wp:extent cx="4620126" cy="3696101"/>
+            <wp:effectExtent b="0" l="0" r="0" t="0"/>
+            <wp:docPr descr="" title="" id="1" name="Picture"/>
+            <a:graphic>
+              <a:graphicData uri="http://schemas.openxmlformats.org/drawingml/2006/picture">
+                <pic:pic>
+                  <pic:nvPicPr>
+                    <pic:cNvPr descr="fredcast_paper_files/figure-docx/unnamed-chunk-24-1.png" id="0" name="Picture"/>
+                    <pic:cNvPicPr>
+                      <a:picLocks noChangeArrowheads="1" noChangeAspect="1"/>
+                    </pic:cNvPicPr>
+                  </pic:nvPicPr>
+                  <pic:blipFill>
+                    <a:blip r:embed="rId42"/>
+                    <a:stretch>
+                      <a:fillRect/>
+                    </a:stretch>
+                  </pic:blipFill>
+                  <pic:spPr bwMode="auto">
+                    <a:xfrm>
+                      <a:off x="0" y="0"/>
+                      <a:ext cx="4620126" cy="3696101"/>
+                    </a:xfrm>
+                    <a:prstGeom prst="rect">
+                      <a:avLst/>
+                    </a:prstGeom>
+                    <a:noFill/>
+                    <a:ln w="9525">
+                      <a:noFill/>
+                      <a:headEnd/>
+                      <a:tailEnd/>
+                    </a:ln>
+                  </pic:spPr>
+                </pic:pic>
+              </a:graphicData>
+            </a:graphic>
+          </wp:inline>
+        </w:drawing>
+      </w:r>
+    </w:p>
+    <w:p>
+      <w:pPr>
+        <w:pStyle w:val="Heading1"/>
+      </w:pPr>
+      <w:bookmarkStart w:id="43" w:name="conclusion"/>
+      <w:bookmarkEnd w:id="43"/>
+      <w:r>
+        <w:t xml:space="preserve">Conclusion</w:t>
+      </w:r>
+    </w:p>
+    <w:p>
+      <w:pPr>
+        <w:pStyle w:val="FirstParagraph"/>
+      </w:pPr>
+      <w:r>
+        <w:drawing>
+          <wp:inline>
+            <wp:extent cx="4620126" cy="3696101"/>
+            <wp:effectExtent b="0" l="0" r="0" t="0"/>
+            <wp:docPr descr="" title="" id="1" name="Picture"/>
+            <a:graphic>
+              <a:graphicData uri="http://schemas.openxmlformats.org/drawingml/2006/picture">
+                <pic:pic>
+                  <pic:nvPicPr>
+                    <pic:cNvPr descr="fredcast_paper_files/figure-docx/unnamed-chunk-26-1.png" id="0" name="Picture"/>
+                    <pic:cNvPicPr>
+                      <a:picLocks noChangeArrowheads="1" noChangeAspect="1"/>
+                    </pic:cNvPicPr>
+                  </pic:nvPicPr>
+                  <pic:blipFill>
+                    <a:blip r:embed="rId44"/>
+                    <a:stretch>
+                      <a:fillRect/>
+                    </a:stretch>
+                  </pic:blipFill>
+                  <pic:spPr bwMode="auto">
+                    <a:xfrm>
+                      <a:off x="0" y="0"/>
+                      <a:ext cx="4620126" cy="3696101"/>
+                    </a:xfrm>
+                    <a:prstGeom prst="rect">
+                      <a:avLst/>
+                    </a:prstGeom>
+                    <a:noFill/>
+                    <a:ln w="9525">
+                      <a:noFill/>
+                      <a:headEnd/>
+                      <a:tailEnd/>
+                    </a:ln>
+                  </pic:spPr>
+                </pic:pic>
+              </a:graphicData>
+            </a:graphic>
+          </wp:inline>
+        </w:drawing>
+      </w:r>
+    </w:p>
+    <w:p>
+      <w:pPr>
+        <w:pStyle w:val="BodyText"/>
+      </w:pPr>
+      <w:r>
+        <w:t xml:space="preserve">We see that the models with seasonal and trend terms perform better than the simpler constant model in terms of forecasting accuracy.</w:t>
+      </w:r>
+    </w:p>
+    <w:p>
+      <w:pPr>
+        <w:pStyle w:val="BodyText"/>
+      </w:pPr>
+      <w:r>
+        <w:t xml:space="preserve">A surprising finding is that, with the exception of the constant model, the models performed better on medium-term forecasts compared to short term forecasts.</w:t>
+      </w:r>
+    </w:p>
+    <w:p>
+      <w:pPr>
+        <w:pStyle w:val="BodyText"/>
+      </w:pPr>
+      <w:r>
+        <w:t xml:space="preserve">I began this paper expecting to prove that constantly refitting time series models with the latest data would improve forecasting accuracy. These results show that this is not always the case.</w:t>
+      </w:r>
+      <w:r>
+        <w:t xml:space="preserve"> </w:t>
+      </w:r>
+      <w:r>
         <w:rPr>
           <w:b/>
         </w:rPr>
-        <w:t xml:space="preserve">Some other model</w:t>
-      </w:r>
-    </w:p>
-    <w:p>
-      <w:pPr>
-        <w:pStyle w:val="Heading4"/>
-      </w:pPr>
-      <w:bookmarkStart w:id="37" w:name="arima"/>
-      <w:bookmarkEnd w:id="37"/>
-      <w:r>
-        <w:t xml:space="preserve">ARIMA</w:t>
-      </w:r>
-    </w:p>
-    <w:p>
-      <w:pPr>
-        <w:pStyle w:val="Heading4"/>
-      </w:pPr>
-      <w:bookmarkStart w:id="38" w:name="transformed-series"/>
-      <w:bookmarkEnd w:id="38"/>
-      <w:r>
-        <w:t xml:space="preserve">Transformed series</w:t>
-      </w:r>
-    </w:p>
-    <w:p>
-      <w:pPr>
-        <w:pStyle w:val="Heading3"/>
-      </w:pPr>
-      <w:bookmarkStart w:id="39" w:name="autocorrelation"/>
-      <w:bookmarkEnd w:id="39"/>
-      <w:r>
-        <w:t xml:space="preserve">Autocorrelation</w:t>
-      </w:r>
-    </w:p>
-    <w:p>
-      <w:pPr>
-        <w:pStyle w:val="FirstParagraph"/>
-      </w:pPr>
-      <w:r>
-        <w:t xml:space="preserve">models</w:t>
-      </w:r>
-    </w:p>
-    <w:p>
-      <w:pPr>
-        <w:pStyle w:val="SourceCode"/>
-      </w:pPr>
-      <w:r>
-        <w:rPr>
-          <w:rStyle w:val="CommentTok"/>
-        </w:rPr>
-        <w:t xml:space="preserve"># rolling ets model</w:t>
-      </w:r>
-      <w:r>
-        <w:br w:type="textWrapping"/>
-      </w:r>
-      <w:r>
-        <w:rPr>
-          <w:rStyle w:val="NormalTok"/>
-        </w:rPr>
-        <w:t xml:space="preserve">ets_mod2 &lt;-</w:t>
-      </w:r>
-      <w:r>
-        <w:rPr>
-          <w:rStyle w:val="StringTok"/>
-        </w:rPr>
-        <w:t xml:space="preserve"> </w:t>
-      </w:r>
-      <w:r>
-        <w:rPr>
-          <w:rStyle w:val="NormalTok"/>
-        </w:rPr>
-        <w:t xml:space="preserve">forecast</w:t>
-      </w:r>
-      <w:r>
-        <w:rPr>
-          <w:rStyle w:val="OperatorTok"/>
-        </w:rPr>
-        <w:t xml:space="preserve">::</w:t>
-      </w:r>
-      <w:r>
-        <w:rPr>
-          <w:rStyle w:val="KeywordTok"/>
-        </w:rPr>
-        <w:t xml:space="preserve">ets</w:t>
-      </w:r>
-      <w:r>
-        <w:rPr>
-          <w:rStyle w:val="NormalTok"/>
-        </w:rPr>
-        <w:t xml:space="preserve">(</w:t>
-      </w:r>
-      <w:r>
-        <w:rPr>
-          <w:rStyle w:val="KeywordTok"/>
-        </w:rPr>
-        <w:t xml:space="preserve">head</w:t>
-      </w:r>
-      <w:r>
-        <w:rPr>
-          <w:rStyle w:val="NormalTok"/>
-        </w:rPr>
-        <w:t xml:space="preserve">(unr, </w:t>
-      </w:r>
-      <w:r>
-        <w:rPr>
-          <w:rStyle w:val="OperatorTok"/>
-        </w:rPr>
-        <w:t xml:space="preserve">-</w:t>
-      </w:r>
-      <w:r>
-        <w:rPr>
-          <w:rStyle w:val="DecValTok"/>
-        </w:rPr>
-        <w:t xml:space="preserve">2</w:t>
-      </w:r>
-      <w:r>
-        <w:rPr>
-          <w:rStyle w:val="NormalTok"/>
-        </w:rPr>
-        <w:t xml:space="preserve">))</w:t>
-      </w:r>
-      <w:r>
-        <w:br w:type="textWrapping"/>
-      </w:r>
-      <w:r>
-        <w:rPr>
-          <w:rStyle w:val="NormalTok"/>
-        </w:rPr>
-        <w:t xml:space="preserve">ets_mod3 &lt;-</w:t>
-      </w:r>
-      <w:r>
-        <w:rPr>
-          <w:rStyle w:val="StringTok"/>
-        </w:rPr>
-        <w:t xml:space="preserve"> </w:t>
-      </w:r>
-      <w:r>
-        <w:rPr>
-          <w:rStyle w:val="NormalTok"/>
-        </w:rPr>
-        <w:t xml:space="preserve">forecast</w:t>
-      </w:r>
-      <w:r>
-        <w:rPr>
-          <w:rStyle w:val="OperatorTok"/>
-        </w:rPr>
-        <w:t xml:space="preserve">::</w:t>
-      </w:r>
-      <w:r>
-        <w:rPr>
-          <w:rStyle w:val="KeywordTok"/>
-        </w:rPr>
-        <w:t xml:space="preserve">ets</w:t>
-      </w:r>
-      <w:r>
-        <w:rPr>
-          <w:rStyle w:val="NormalTok"/>
-        </w:rPr>
-        <w:t xml:space="preserve">(</w:t>
-      </w:r>
-      <w:r>
-        <w:rPr>
-          <w:rStyle w:val="KeywordTok"/>
-        </w:rPr>
-        <w:t xml:space="preserve">head</w:t>
-      </w:r>
-      <w:r>
-        <w:rPr>
-          <w:rStyle w:val="NormalTok"/>
-        </w:rPr>
-        <w:t xml:space="preserve">(unr, </w:t>
-      </w:r>
-      <w:r>
-        <w:rPr>
-          <w:rStyle w:val="OperatorTok"/>
-        </w:rPr>
-        <w:t xml:space="preserve">-</w:t>
-      </w:r>
-      <w:r>
-        <w:rPr>
-          <w:rStyle w:val="DecValTok"/>
-        </w:rPr>
-        <w:t xml:space="preserve">1</w:t>
-      </w:r>
-      <w:r>
-        <w:rPr>
-          <w:rStyle w:val="NormalTok"/>
-        </w:rPr>
-        <w:t xml:space="preserve">))</w:t>
-      </w:r>
-    </w:p>
-    <w:p>
-      <w:pPr>
-        <w:pStyle w:val="SourceCode"/>
-      </w:pPr>
-      <w:r>
-        <w:rPr>
-          <w:rStyle w:val="NormalTok"/>
-        </w:rPr>
-        <w:t xml:space="preserve">rolling_ets_fr2 &lt;-</w:t>
-      </w:r>
-      <w:r>
-        <w:rPr>
-          <w:rStyle w:val="StringTok"/>
-        </w:rPr>
-        <w:t xml:space="preserve"> </w:t>
-      </w:r>
-      <w:r>
-        <w:rPr>
-          <w:rStyle w:val="NormalTok"/>
-        </w:rPr>
-        <w:t xml:space="preserve">reshape2</w:t>
-      </w:r>
-      <w:r>
-        <w:rPr>
-          <w:rStyle w:val="OperatorTok"/>
-        </w:rPr>
-        <w:t xml:space="preserve">::</w:t>
-      </w:r>
-      <w:r>
-        <w:rPr>
-          <w:rStyle w:val="KeywordTok"/>
-        </w:rPr>
-        <w:t xml:space="preserve">melt</w:t>
-      </w:r>
-      <w:r>
-        <w:rPr>
-          <w:rStyle w:val="NormalTok"/>
-        </w:rPr>
-        <w:t xml:space="preserve">(rolling_ets_fr, </w:t>
-      </w:r>
-      <w:r>
-        <w:br w:type="textWrapping"/>
-      </w:r>
-      <w:r>
-        <w:rPr>
-          <w:rStyle w:val="NormalTok"/>
-        </w:rPr>
-        <w:t xml:space="preserve">                                 </w:t>
-      </w:r>
-      <w:r>
-        <w:rPr>
-          <w:rStyle w:val="DataTypeTok"/>
-        </w:rPr>
-        <w:t xml:space="preserve">id.vars =</w:t>
-      </w:r>
-      <w:r>
-        <w:rPr>
-          <w:rStyle w:val="NormalTok"/>
-        </w:rPr>
-        <w:t xml:space="preserve"> </w:t>
-      </w:r>
-      <w:r>
-        <w:rPr>
-          <w:rStyle w:val="StringTok"/>
-        </w:rPr>
-        <w:t xml:space="preserve">'date'</w:t>
-      </w:r>
-      <w:r>
-        <w:rPr>
-          <w:rStyle w:val="NormalTok"/>
-        </w:rPr>
-        <w:t xml:space="preserve">)</w:t>
-      </w:r>
-    </w:p>
-    <w:p>
-      <w:pPr>
-        <w:pStyle w:val="FirstParagraph"/>
-      </w:pPr>
-      <w:r>
-        <w:t xml:space="preserve">Making gdp monthly</w:t>
+        <w:t xml:space="preserve">We have now seen that a model fit to forecast 6 months out can outperform an equivalent model forecasting 1 month out recalibrated every month.</w:t>
+      </w:r>
+    </w:p>
+    <w:p>
+      <w:pPr>
+        <w:pStyle w:val="BodyText"/>
+      </w:pPr>
+      <w:r>
+        <w:t xml:space="preserve">This finding has implications about which models are ideal to use in the fredcast competition. Furthermore, in the case of</w:t>
+      </w:r>
+      <w:r>
+        <w:t xml:space="preserve"> </w:t>
+      </w:r>
+      <w:r>
+        <w:rPr>
+          <w:i/>
+        </w:rPr>
+        <w:t xml:space="preserve">unemployment</w:t>
+      </w:r>
+      <w:r>
+        <w:t xml:space="preserve"> </w:t>
+      </w:r>
+      <w:r>
+        <w:t xml:space="preserve">the data is rounded to the nearest 1 decimal place (4.3, 3.9 etc). Error is further increased when the forecasts are rounded.</w:t>
+      </w:r>
+    </w:p>
+    <w:p>
+      <w:pPr>
+        <w:pStyle w:val="BodyText"/>
+      </w:pPr>
+      <w:r>
+        <w:t xml:space="preserve">In future iterations of this work I intend to test more time series models and varying forecast scenarios. I also will apply these techniques to the other time series in the fredcast competitions, all of which exhibit very different behavior from the unemployment rate.</w:t>
       </w:r>
     </w:p>
     <w:sectPr/>
@@ -1970,7 +2268,7 @@
     </w:lvl>
   </w:abstractNum>
   <w:abstractNum w:abstractNumId="990">
-    <w:nsid w:val="52de7180"/>
+    <w:nsid w:val="25b98250"/>
     <w:multiLevelType w:val="multilevel"/>
     <w:lvl w:ilvl="0">
       <w:numFmt w:val="bullet"/>
@@ -2051,7 +2349,7 @@
     </w:lvl>
   </w:abstractNum>
   <w:abstractNum w:abstractNumId="991">
-    <w:nsid w:val="830e80f1"/>
+    <w:nsid w:val="1357053e"/>
     <w:multiLevelType w:val="multilevel"/>
     <w:lvl w:ilvl="0">
       <w:numFmt w:val="bullet"/>

</xml_diff>